<commit_message>
Reformulado Análise das cusas Raises.
</commit_message>
<xml_diff>
--- a/Artefatos/08. Análise das Causas Raizes.docx
+++ b/Artefatos/08. Análise das Causas Raizes.docx
@@ -1,17 +1,25 @@
 
 <file path=word/document.xml><?xml version="1.0" encoding="utf-8"?>
-<w:document xmlns:wpc="http://schemas.microsoft.com/office/word/2010/wordprocessingCanvas" xmlns:mc="http://schemas.openxmlformats.org/markup-compatibility/2006" xmlns:o="urn:schemas-microsoft-com:office:office" xmlns:r="http://schemas.openxmlformats.org/officeDocument/2006/relationships" xmlns:m="http://schemas.openxmlformats.org/officeDocument/2006/math" xmlns:v="urn:schemas-microsoft-com:vml" xmlns:wp14="http://schemas.microsoft.com/office/word/2010/wordprocessingDrawing" xmlns:wp="http://schemas.openxmlformats.org/drawingml/2006/wordprocessingDrawing" xmlns:w10="urn:schemas-microsoft-com:office:word" xmlns:w="http://schemas.openxmlformats.org/wordprocessingml/2006/main" xmlns:w14="http://schemas.microsoft.com/office/word/2010/wordml" xmlns:w15="http://schemas.microsoft.com/office/word/2012/wordml" xmlns:wpg="http://schemas.microsoft.com/office/word/2010/wordprocessingGroup" xmlns:wpi="http://schemas.microsoft.com/office/word/2010/wordprocessingInk" xmlns:wne="http://schemas.microsoft.com/office/word/2006/wordml" xmlns:wps="http://schemas.microsoft.com/office/word/2010/wordprocessingShape" mc:Ignorable="w14 w15 wp14">
+<w:document xmlns:wpc="http://schemas.microsoft.com/office/word/2010/wordprocessingCanvas" xmlns:cx="http://schemas.microsoft.com/office/drawing/2014/chartex" xmlns:cx1="http://schemas.microsoft.com/office/drawing/2015/9/8/chartex" xmlns:cx2="http://schemas.microsoft.com/office/drawing/2015/10/21/chartex" xmlns:cx3="http://schemas.microsoft.com/office/drawing/2016/5/9/chartex" xmlns:cx4="http://schemas.microsoft.com/office/drawing/2016/5/10/chartex" xmlns:cx5="http://schemas.microsoft.com/office/drawing/2016/5/11/chartex" xmlns:cx6="http://schemas.microsoft.com/office/drawing/2016/5/12/chartex" xmlns:cx7="http://schemas.microsoft.com/office/drawing/2016/5/13/chartex" xmlns:cx8="http://schemas.microsoft.com/office/drawing/2016/5/14/chartex" xmlns:mc="http://schemas.openxmlformats.org/markup-compatibility/2006" xmlns:aink="http://schemas.microsoft.com/office/drawing/2016/ink" xmlns:am3d="http://schemas.microsoft.com/office/drawing/2017/model3d" xmlns:o="urn:schemas-microsoft-com:office:office" xmlns:r="http://schemas.openxmlformats.org/officeDocument/2006/relationships" xmlns:m="http://schemas.openxmlformats.org/officeDocument/2006/math" xmlns:v="urn:schemas-microsoft-com:vml" xmlns:wp14="http://schemas.microsoft.com/office/word/2010/wordprocessingDrawing" xmlns:wp="http://schemas.openxmlformats.org/drawingml/2006/wordprocessingDrawing" xmlns:w10="urn:schemas-microsoft-com:office:word" xmlns:w="http://schemas.openxmlformats.org/wordprocessingml/2006/main" xmlns:w14="http://schemas.microsoft.com/office/word/2010/wordml" xmlns:w15="http://schemas.microsoft.com/office/word/2012/wordml" xmlns:w16cid="http://schemas.microsoft.com/office/word/2016/wordml/cid" xmlns:w16se="http://schemas.microsoft.com/office/word/2015/wordml/symex" xmlns:wpg="http://schemas.microsoft.com/office/word/2010/wordprocessingGroup" xmlns:wpi="http://schemas.microsoft.com/office/word/2010/wordprocessingInk" xmlns:wne="http://schemas.microsoft.com/office/word/2006/wordml" xmlns:wps="http://schemas.microsoft.com/office/word/2010/wordprocessingShape" mc:Ignorable="w14 w15 w16se w16cid wp14">
   <w:background w:color="FFFFFF"/>
   <w:body>
     <w:p>
       <w:pPr>
         <w:pStyle w:val="Ttulo"/>
+        <w:rPr>
+          <w:u w:val="single"/>
+        </w:rPr>
       </w:pPr>
       <w:bookmarkStart w:id="0" w:name="_m7fon0dxd34t" w:colFirst="0" w:colLast="0"/>
       <w:bookmarkEnd w:id="0"/>
       <w:r>
-        <w:t>Análise das Causas Raízes</w:t>
+        <w:t>Análise das Causas Raíze</w:t>
       </w:r>
+      <w:r>
+        <w:t>s</w:t>
+      </w:r>
+      <w:bookmarkStart w:id="1" w:name="_GoBack"/>
+      <w:bookmarkEnd w:id="1"/>
     </w:p>
     <w:p>
       <w:pPr>
@@ -19,7 +27,6 @@
           <w:u w:val="single"/>
         </w:rPr>
       </w:pPr>
-      <w:bookmarkStart w:id="1" w:name="_GoBack"/>
       <w:r>
         <w:rPr>
           <w:noProof/>
@@ -28,8 +35,8 @@
           <mc:Choice Requires="wpg">
             <w:drawing>
               <wp:inline distT="114300" distB="114300" distL="114300" distR="114300">
-                <wp:extent cx="6067426" cy="3812215"/>
-                <wp:effectExtent l="0" t="19050" r="142875" b="112395"/>
+                <wp:extent cx="5000625" cy="3063285"/>
+                <wp:effectExtent l="0" t="0" r="28575" b="3810"/>
                 <wp:docPr id="1" name="Grupo 1"/>
                 <wp:cNvGraphicFramePr/>
                 <a:graphic xmlns:a="http://schemas.openxmlformats.org/drawingml/2006/main">
@@ -39,9 +46,9 @@
                       <wpg:grpSpPr>
                         <a:xfrm>
                           <a:off x="0" y="0"/>
-                          <a:ext cx="6067426" cy="3812215"/>
-                          <a:chOff x="1123950" y="786661"/>
-                          <a:chExt cx="5348420" cy="3172163"/>
+                          <a:ext cx="5000625" cy="3063285"/>
+                          <a:chOff x="1560875" y="883546"/>
+                          <a:chExt cx="4986649" cy="2785869"/>
                         </a:xfrm>
                       </wpg:grpSpPr>
                       <wpg:grpSp>
@@ -49,10 +56,10 @@
                         <wpg:cNvGrpSpPr/>
                         <wpg:grpSpPr>
                           <a:xfrm>
-                            <a:off x="5077939" y="1657016"/>
-                            <a:ext cx="1394431" cy="1056615"/>
-                            <a:chOff x="3572989" y="1409366"/>
-                            <a:chExt cx="1394431" cy="1056615"/>
+                            <a:off x="5044354" y="1672868"/>
+                            <a:ext cx="1503170" cy="1056615"/>
+                            <a:chOff x="3539404" y="1425218"/>
+                            <a:chExt cx="1503170" cy="1056615"/>
                           </a:xfrm>
                         </wpg:grpSpPr>
                         <wps:wsp>
@@ -60,7 +67,7 @@
                           <wps:cNvSpPr/>
                           <wps:spPr>
                             <a:xfrm rot="1182115">
-                              <a:off x="3572989" y="1409366"/>
+                              <a:off x="3539404" y="1425218"/>
                               <a:ext cx="1394431" cy="1056615"/>
                             </a:xfrm>
                             <a:prstGeom prst="round2DiagRect">
@@ -99,8 +106,8 @@
                           <wps:cNvSpPr txBox="1"/>
                           <wps:spPr>
                             <a:xfrm>
-                              <a:off x="3616134" y="1534656"/>
-                              <a:ext cx="1209600" cy="767250"/>
+                              <a:off x="3555127" y="1544217"/>
+                              <a:ext cx="1487447" cy="728873"/>
                             </a:xfrm>
                             <a:prstGeom prst="rect">
                               <a:avLst/>
@@ -114,16 +121,23 @@
                             <w:txbxContent>
                               <w:p>
                                 <w:pPr>
+                                  <w:pStyle w:val="NormalWeb"/>
+                                  <w:spacing w:before="0" w:beforeAutospacing="0" w:after="0" w:afterAutospacing="0"/>
+                                </w:pPr>
+                                <w:r>
+                                  <w:rPr>
+                                    <w:rFonts w:ascii="Arial" w:hAnsi="Arial" w:cs="Arial"/>
+                                    <w:color w:val="000000"/>
+                                  </w:rPr>
+                                  <w:t>Gerenciar clientes e vendas de produtos.</w:t>
+                                </w:r>
+                              </w:p>
+                              <w:p>
+                                <w:pPr>
                                   <w:spacing w:line="275" w:lineRule="auto"/>
                                   <w:jc w:val="center"/>
                                   <w:textDirection w:val="btLr"/>
                                 </w:pPr>
-                                <w:r>
-                                  <w:rPr>
-                                    <w:color w:val="000000"/>
-                                  </w:rPr>
-                                  <w:t xml:space="preserve">Não conseguir organizar a comunicação de forma efetiva </w:t>
-                                </w:r>
                               </w:p>
                             </w:txbxContent>
                           </wps:txbx>
@@ -135,8 +149,8 @@
                         <wps:cNvCnPr/>
                         <wps:spPr>
                           <a:xfrm flipH="1">
-                            <a:off x="1123950" y="2228850"/>
-                            <a:ext cx="3867000" cy="9600"/>
+                            <a:off x="1560875" y="2228717"/>
+                            <a:ext cx="3429947" cy="20660"/>
                           </a:xfrm>
                           <a:prstGeom prst="straightConnector1">
                             <a:avLst/>
@@ -159,10 +173,10 @@
                         <wpg:cNvGrpSpPr/>
                         <wpg:grpSpPr>
                           <a:xfrm>
-                            <a:off x="3294179" y="786661"/>
-                            <a:ext cx="1334917" cy="2728064"/>
-                            <a:chOff x="3294179" y="786661"/>
-                            <a:chExt cx="1334917" cy="2728064"/>
+                            <a:off x="3407755" y="883546"/>
+                            <a:ext cx="1221341" cy="2631179"/>
+                            <a:chOff x="3407755" y="883546"/>
+                            <a:chExt cx="1221341" cy="2631179"/>
                           </a:xfrm>
                         </wpg:grpSpPr>
                         <wps:wsp>
@@ -194,8 +208,8 @@
                           <wps:cNvSpPr txBox="1"/>
                           <wps:spPr>
                             <a:xfrm rot="3423965">
-                              <a:off x="2959714" y="1121126"/>
-                              <a:ext cx="1428853" cy="759924"/>
+                              <a:off x="3048709" y="1242592"/>
+                              <a:ext cx="1428853" cy="710762"/>
                             </a:xfrm>
                             <a:prstGeom prst="rect">
                               <a:avLst/>
@@ -209,13 +223,29 @@
                             <w:txbxContent>
                               <w:p>
                                 <w:pPr>
+                                  <w:pStyle w:val="NormalWeb"/>
+                                  <w:spacing w:before="0" w:beforeAutospacing="0" w:after="0" w:afterAutospacing="0"/>
+                                  <w:rPr>
+                                    <w:sz w:val="20"/>
+                                    <w:szCs w:val="20"/>
+                                  </w:rPr>
+                                </w:pPr>
+                                <w:r>
+                                  <w:rPr>
+                                    <w:rFonts w:ascii="Arial" w:hAnsi="Arial" w:cs="Arial"/>
+                                    <w:color w:val="000000"/>
+                                    <w:sz w:val="20"/>
+                                    <w:szCs w:val="20"/>
+                                  </w:rPr>
+                                  <w:t>Divulgar os produtos e promoções nas redes sociais.</w:t>
+                                </w:r>
+                              </w:p>
+                              <w:p>
+                                <w:pPr>
                                   <w:spacing w:line="240" w:lineRule="auto"/>
                                   <w:jc w:val="right"/>
                                   <w:textDirection w:val="btLr"/>
                                 </w:pPr>
-                                <w:r>
-                                  <w:t>Não ter como verificar a adesão de novos produtos.</w:t>
-                                </w:r>
                               </w:p>
                             </w:txbxContent>
                           </wps:txbx>
@@ -251,8 +281,8 @@
                         <wps:cNvSpPr txBox="1"/>
                         <wps:spPr>
                           <a:xfrm rot="18174932" flipH="1">
-                            <a:off x="3795756" y="2785826"/>
-                            <a:ext cx="1295828" cy="1050167"/>
+                            <a:off x="3747400" y="2655812"/>
+                            <a:ext cx="1295828" cy="731377"/>
                           </a:xfrm>
                           <a:prstGeom prst="rect">
                             <a:avLst/>
@@ -266,23 +296,29 @@
                           <w:txbxContent>
                             <w:p>
                               <w:pPr>
-                                <w:spacing w:line="240" w:lineRule="auto"/>
-                                <w:jc w:val="center"/>
-                                <w:textDirection w:val="btLr"/>
+                                <w:pStyle w:val="NormalWeb"/>
+                                <w:spacing w:before="0" w:beforeAutospacing="0" w:after="0" w:afterAutospacing="0"/>
+                                <w:rPr>
+                                  <w:sz w:val="20"/>
+                                  <w:szCs w:val="20"/>
+                                </w:rPr>
                               </w:pPr>
                               <w:r>
                                 <w:rPr>
+                                  <w:rFonts w:ascii="Arial" w:hAnsi="Arial" w:cs="Arial"/>
                                   <w:color w:val="000000"/>
                                   <w:sz w:val="20"/>
+                                  <w:szCs w:val="20"/>
                                 </w:rPr>
-                                <w:t xml:space="preserve"> </w:t>
+                                <w:t>Controle dos dados e informações de seus clientes.</w:t>
                               </w:r>
-                              <w:r>
-                                <w:rPr>
-                                  <w:color w:val="000000"/>
-                                </w:rPr>
-                                <w:t>Falta de um lugar com informações sobre serviços e produtos.</w:t>
-                              </w:r>
+                            </w:p>
+                            <w:p>
+                              <w:pPr>
+                                <w:spacing w:line="240" w:lineRule="auto"/>
+                                <w:jc w:val="right"/>
+                                <w:textDirection w:val="btLr"/>
+                              </w:pPr>
                             </w:p>
                           </w:txbxContent>
                         </wps:txbx>
@@ -293,10 +329,10 @@
                         <wpg:cNvGrpSpPr/>
                         <wpg:grpSpPr>
                           <a:xfrm>
-                            <a:off x="2370704" y="2135268"/>
-                            <a:ext cx="1042356" cy="1768690"/>
-                            <a:chOff x="3970904" y="2125743"/>
-                            <a:chExt cx="1042356" cy="1768690"/>
+                            <a:off x="2342209" y="2225371"/>
+                            <a:ext cx="1324832" cy="1378190"/>
+                            <a:chOff x="3942409" y="2215846"/>
+                            <a:chExt cx="1324832" cy="1378190"/>
                           </a:xfrm>
                         </wpg:grpSpPr>
                         <wps:wsp>
@@ -304,7 +340,7 @@
                           <wps:cNvCnPr/>
                           <wps:spPr>
                             <a:xfrm flipH="1">
-                              <a:off x="3970904" y="2209669"/>
+                              <a:off x="3942409" y="2218568"/>
                               <a:ext cx="1042356" cy="1356759"/>
                             </a:xfrm>
                             <a:prstGeom prst="straightConnector1">
@@ -327,9 +363,9 @@
                           <wps:cNvPr id="13" name="Caixa de texto 13"/>
                           <wps:cNvSpPr txBox="1"/>
                           <wps:spPr>
-                            <a:xfrm rot="18311469">
-                              <a:off x="3772522" y="2819125"/>
-                              <a:ext cx="1768690" cy="381926"/>
+                            <a:xfrm rot="18258332">
+                              <a:off x="4209877" y="2536672"/>
+                              <a:ext cx="1378190" cy="736538"/>
                             </a:xfrm>
                             <a:prstGeom prst="rect">
                               <a:avLst/>
@@ -343,16 +379,28 @@
                             <w:txbxContent>
                               <w:p>
                                 <w:pPr>
-                                  <w:spacing w:line="240" w:lineRule="auto"/>
-                                  <w:jc w:val="center"/>
-                                  <w:textDirection w:val="btLr"/>
+                                  <w:pStyle w:val="NormalWeb"/>
+                                  <w:spacing w:before="0" w:beforeAutospacing="0" w:after="0" w:afterAutospacing="0"/>
+                                  <w:rPr>
+                                    <w:sz w:val="20"/>
+                                    <w:szCs w:val="20"/>
+                                  </w:rPr>
                                 </w:pPr>
                                 <w:r>
                                   <w:rPr>
+                                    <w:rFonts w:ascii="Arial" w:hAnsi="Arial" w:cs="Arial"/>
                                     <w:color w:val="000000"/>
+                                    <w:sz w:val="20"/>
+                                    <w:szCs w:val="20"/>
                                   </w:rPr>
-                                  <w:t>Baixo rendimento e vendas.</w:t>
+                                  <w:t>Controle dos produtos vendidos e em estoque.</w:t>
                                 </w:r>
+                              </w:p>
+                              <w:p>
+                                <w:pPr>
+                                  <w:spacing w:line="240" w:lineRule="auto"/>
+                                  <w:textDirection w:val="btLr"/>
+                                </w:pPr>
                               </w:p>
                             </w:txbxContent>
                           </wps:txbx>
@@ -367,9 +415,9 @@
           </mc:Choice>
           <mc:Fallback>
             <w:pict>
-              <v:group id="Grupo 1" o:spid="_x0000_s1026" style="width:477.75pt;height:300.15pt;mso-position-horizontal-relative:char;mso-position-vertical-relative:line" coordorigin="11239,7866" coordsize="53484,31721" o:gfxdata="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">
-                <v:group id="Grupo 2" o:spid="_x0000_s1027" style="position:absolute;left:50779;top:16570;width:13944;height:10566" coordorigin="35729,14093" coordsize="13944,10566" o:gfxdata="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">
-                  <v:shape id="Arredondar Retângulo em um Canto Diagonal 3" o:spid="_x0000_s1028" style="position:absolute;left:35729;top:14093;width:13945;height:10566;rotation:1291185fd;visibility:visible;mso-wrap-style:square;v-text-anchor:middle" coordsize="1394431,1056615" o:spt="100" o:gfxdata="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" adj="-11796480,,5400" path="m427179,r828201,c1332176,,1394431,62255,1394431,139051r,490385c1394431,865360,1203176,1056615,967252,1056615r-828201,c62255,1056615,,994360,,917564l,427179c,191255,191255,,427179,xe" fillcolor="#cfe2f3">
+              <v:group id="Grupo 1" o:spid="_x0000_s1026" style="width:393.75pt;height:241.2pt;mso-position-horizontal-relative:char;mso-position-vertical-relative:line" coordorigin="15608,8835" coordsize="49866,27858" o:gfxdata="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">
+                <v:group id="Grupo 2" o:spid="_x0000_s1027" style="position:absolute;left:50443;top:16728;width:15032;height:10566" coordorigin="35394,14252" coordsize="15031,10566" o:gfxdata="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">
+                  <v:shape id="Arredondar Retângulo em um Canto Diagonal 3" o:spid="_x0000_s1028" style="position:absolute;left:35394;top:14252;width:13944;height:10566;rotation:1291185fd;visibility:visible;mso-wrap-style:square;v-text-anchor:middle" coordsize="1394431,1056615" o:spt="100" o:gfxdata="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" adj="-11796480,,5400" path="m427179,r828201,c1332176,,1394431,62255,1394431,139051r,490385c1394431,865360,1203176,1056615,967252,1056615r-828201,c62255,1056615,,994360,,917564l,427179c,191255,191255,,427179,xe" fillcolor="#cfe2f3">
                     <v:stroke startarrowwidth="narrow" startarrowlength="short" endarrowwidth="narrow" endarrowlength="short" joinstyle="round"/>
                     <v:formulas/>
                     <v:path arrowok="t" o:connecttype="custom" o:connectlocs="427179,0;1255380,0;1394431,139051;1394431,629436;967252,1056615;139051,1056615;0,917564;0,427179;427179,0" o:connectangles="0,0,0,0,0,0,0,0,0" textboxrect="0,0,1394431,1056615"/>
@@ -388,21 +436,28 @@
                     <v:stroke joinstyle="miter"/>
                     <v:path gradientshapeok="t" o:connecttype="rect"/>
                   </v:shapetype>
-                  <v:shape id="Caixa de texto 4" o:spid="_x0000_s1029" type="#_x0000_t202" style="position:absolute;left:36161;top:15346;width:12096;height:7673;visibility:visible;mso-wrap-style:square;v-text-anchor:top" o:gfxdata="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" filled="f" stroked="f">
+                  <v:shape id="Caixa de texto 4" o:spid="_x0000_s1029" type="#_x0000_t202" style="position:absolute;left:35551;top:15442;width:14874;height:7288;visibility:visible;mso-wrap-style:square;v-text-anchor:top" o:gfxdata="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" filled="f" stroked="f">
                     <v:textbox inset="2.53958mm,2.53958mm,2.53958mm,2.53958mm">
                       <w:txbxContent>
+                        <w:p>
+                          <w:pPr>
+                            <w:pStyle w:val="NormalWeb"/>
+                            <w:spacing w:before="0" w:beforeAutospacing="0" w:after="0" w:afterAutospacing="0"/>
+                          </w:pPr>
+                          <w:r>
+                            <w:rPr>
+                              <w:rFonts w:ascii="Arial" w:hAnsi="Arial" w:cs="Arial"/>
+                              <w:color w:val="000000"/>
+                            </w:rPr>
+                            <w:t>Gerenciar clientes e vendas de produtos.</w:t>
+                          </w:r>
+                        </w:p>
                         <w:p>
                           <w:pPr>
                             <w:spacing w:line="275" w:lineRule="auto"/>
                             <w:jc w:val="center"/>
                             <w:textDirection w:val="btLr"/>
                           </w:pPr>
-                          <w:r>
-                            <w:rPr>
-                              <w:color w:val="000000"/>
-                            </w:rPr>
-                            <w:t xml:space="preserve">Não conseguir organizar a comunicação de forma efetiva </w:t>
-                          </w:r>
                         </w:p>
                       </w:txbxContent>
                     </v:textbox>
@@ -412,70 +467,104 @@
                   <v:path arrowok="t" fillok="f" o:connecttype="none"/>
                   <o:lock v:ext="edit" shapetype="t"/>
                 </v:shapetype>
-                <v:shape id="Conector de seta reta 5" o:spid="_x0000_s1030" type="#_x0000_t32" style="position:absolute;left:11239;top:22288;width:38670;height:96;flip:x;visibility:visible;mso-wrap-style:square" o:connectortype="straight" o:gfxdata="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"/>
-                <v:group id="Grupo 6" o:spid="_x0000_s1031" style="position:absolute;left:32941;top:7866;width:13349;height:27281" coordorigin="32941,7866" coordsize="13349,27280" o:gfxdata="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">
-                  <v:shape id="Conector de seta reta 7" o:spid="_x0000_s1032" type="#_x0000_t32" style="position:absolute;left:36669;top:22193;width:9621;height:12954;flip:x;visibility:visible;mso-wrap-style:square" o:connectortype="straight" o:gfxdata="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"/>
-                  <v:shape id="Caixa de texto 8" o:spid="_x0000_s1033" type="#_x0000_t202" style="position:absolute;left:29596;top:11211;width:14289;height:7600;rotation:3739883fd;visibility:visible;mso-wrap-style:square;v-text-anchor:top" o:gfxdata="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" filled="f" stroked="f">
+                <v:shape id="Conector de seta reta 5" o:spid="_x0000_s1030" type="#_x0000_t32" style="position:absolute;left:15608;top:22287;width:34300;height:206;flip:x;visibility:visible;mso-wrap-style:square" o:connectortype="straight" o:gfxdata="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"/>
+                <v:group id="Grupo 6" o:spid="_x0000_s1031" style="position:absolute;left:34077;top:8835;width:12213;height:26312" coordorigin="34077,8835" coordsize="12213,26311" o:gfxdata="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">
+                  <v:shape id="Conector de seta reta 7" o:spid="_x0000_s1032" type="#_x0000_t32" style="position:absolute;left:36669;top:22193;width:9621;height:12954;flip:x;visibility:visible;mso-wrap-style:square" o:connectortype="straight" o:gfxdata="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"/>
+                  <v:shape id="Caixa de texto 8" o:spid="_x0000_s1033" type="#_x0000_t202" style="position:absolute;left:30487;top:12425;width:14288;height:7108;rotation:3739883fd;visibility:visible;mso-wrap-style:square;v-text-anchor:top" o:gfxdata="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" filled="f" stroked="f">
                     <v:textbox inset="2.53958mm,2.53958mm,2.53958mm,2.53958mm">
                       <w:txbxContent>
+                        <w:p>
+                          <w:pPr>
+                            <w:pStyle w:val="NormalWeb"/>
+                            <w:spacing w:before="0" w:beforeAutospacing="0" w:after="0" w:afterAutospacing="0"/>
+                            <w:rPr>
+                              <w:sz w:val="20"/>
+                              <w:szCs w:val="20"/>
+                            </w:rPr>
+                          </w:pPr>
+                          <w:r>
+                            <w:rPr>
+                              <w:rFonts w:ascii="Arial" w:hAnsi="Arial" w:cs="Arial"/>
+                              <w:color w:val="000000"/>
+                              <w:sz w:val="20"/>
+                              <w:szCs w:val="20"/>
+                            </w:rPr>
+                            <w:t>Divulgar os produtos e promoções nas redes sociais.</w:t>
+                          </w:r>
+                        </w:p>
                         <w:p>
                           <w:pPr>
                             <w:spacing w:line="240" w:lineRule="auto"/>
                             <w:jc w:val="right"/>
                             <w:textDirection w:val="btLr"/>
                           </w:pPr>
-                          <w:r>
-                            <w:t>Não ter como verificar a adesão de novos produtos.</w:t>
-                          </w:r>
                         </w:p>
                       </w:txbxContent>
                     </v:textbox>
                   </v:shape>
                 </v:group>
-                <v:shape id="Conector de seta reta 9" o:spid="_x0000_s1034" type="#_x0000_t32" style="position:absolute;left:30669;top:9326;width:9621;height:12954;rotation:180;visibility:visible;mso-wrap-style:square" o:connectortype="straight" o:gfxdata="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"/>
-                <v:shape id="Caixa de texto 10" o:spid="_x0000_s1035" type="#_x0000_t202" style="position:absolute;left:37956;top:27858;width:12959;height:10502;rotation:3741088fd;flip:x;visibility:visible;mso-wrap-style:square;v-text-anchor:top" o:gfxdata="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" filled="f" stroked="f">
+                <v:shape id="Conector de seta reta 9" o:spid="_x0000_s1034" type="#_x0000_t32" style="position:absolute;left:30669;top:9326;width:9621;height:12954;rotation:180;visibility:visible;mso-wrap-style:square" o:connectortype="straight" o:gfxdata="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"/>
+                <v:shape id="Caixa de texto 10" o:spid="_x0000_s1035" type="#_x0000_t202" style="position:absolute;left:37473;top:26558;width:12959;height:7314;rotation:3741088fd;flip:x;visibility:visible;mso-wrap-style:square;v-text-anchor:top" o:gfxdata="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" filled="f" stroked="f">
                   <v:textbox inset="2.53958mm,2.53958mm,2.53958mm,2.53958mm">
                     <w:txbxContent>
                       <w:p>
                         <w:pPr>
-                          <w:spacing w:line="240" w:lineRule="auto"/>
-                          <w:jc w:val="center"/>
-                          <w:textDirection w:val="btLr"/>
+                          <w:pStyle w:val="NormalWeb"/>
+                          <w:spacing w:before="0" w:beforeAutospacing="0" w:after="0" w:afterAutospacing="0"/>
+                          <w:rPr>
+                            <w:sz w:val="20"/>
+                            <w:szCs w:val="20"/>
+                          </w:rPr>
                         </w:pPr>
                         <w:r>
                           <w:rPr>
+                            <w:rFonts w:ascii="Arial" w:hAnsi="Arial" w:cs="Arial"/>
                             <w:color w:val="000000"/>
                             <w:sz w:val="20"/>
+                            <w:szCs w:val="20"/>
                           </w:rPr>
-                          <w:t xml:space="preserve"> </w:t>
+                          <w:t>Controle dos dados e informações de seus clientes.</w:t>
                         </w:r>
-                        <w:r>
-                          <w:rPr>
-                            <w:color w:val="000000"/>
-                          </w:rPr>
-                          <w:t>Falta de um lugar com informações sobre serviços e produtos.</w:t>
-                        </w:r>
+                      </w:p>
+                      <w:p>
+                        <w:pPr>
+                          <w:spacing w:line="240" w:lineRule="auto"/>
+                          <w:jc w:val="right"/>
+                          <w:textDirection w:val="btLr"/>
+                        </w:pPr>
                       </w:p>
                     </w:txbxContent>
                   </v:textbox>
                 </v:shape>
-                <v:group id="Grupo 11" o:spid="_x0000_s1036" style="position:absolute;left:23707;top:21352;width:10423;height:17687" coordorigin="39709,21257" coordsize="10423,17686" o:gfxdata="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">
-                  <v:shape id="Conector de seta reta 12" o:spid="_x0000_s1037" type="#_x0000_t32" style="position:absolute;left:39709;top:22096;width:10423;height:13568;flip:x;visibility:visible;mso-wrap-style:square" o:connectortype="straight" o:gfxdata="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"/>
-                  <v:shape id="Caixa de texto 13" o:spid="_x0000_s1038" type="#_x0000_t202" style="position:absolute;left:37725;top:28191;width:17687;height:3819;rotation:-3591953fd;visibility:visible;mso-wrap-style:square;v-text-anchor:top" o:gfxdata="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" filled="f" stroked="f">
+                <v:group id="Grupo 11" o:spid="_x0000_s1036" style="position:absolute;left:23422;top:22253;width:13248;height:13782" coordorigin="39424,22158" coordsize="13248,13781" o:gfxdata="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">
+                  <v:shape id="Conector de seta reta 12" o:spid="_x0000_s1037" type="#_x0000_t32" style="position:absolute;left:39424;top:22185;width:10423;height:13568;flip:x;visibility:visible;mso-wrap-style:square" o:connectortype="straight" o:gfxdata="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"/>
+                  <v:shape id="Caixa de texto 13" o:spid="_x0000_s1038" type="#_x0000_t202" style="position:absolute;left:42099;top:25366;width:13782;height:7365;rotation:-3649993fd;visibility:visible;mso-wrap-style:square;v-text-anchor:top" o:gfxdata="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" filled="f" stroked="f">
                     <v:textbox inset="2.53958mm,2.53958mm,2.53958mm,2.53958mm">
                       <w:txbxContent>
                         <w:p>
                           <w:pPr>
-                            <w:spacing w:line="240" w:lineRule="auto"/>
-                            <w:jc w:val="center"/>
-                            <w:textDirection w:val="btLr"/>
+                            <w:pStyle w:val="NormalWeb"/>
+                            <w:spacing w:before="0" w:beforeAutospacing="0" w:after="0" w:afterAutospacing="0"/>
+                            <w:rPr>
+                              <w:sz w:val="20"/>
+                              <w:szCs w:val="20"/>
+                            </w:rPr>
                           </w:pPr>
                           <w:r>
                             <w:rPr>
+                              <w:rFonts w:ascii="Arial" w:hAnsi="Arial" w:cs="Arial"/>
                               <w:color w:val="000000"/>
+                              <w:sz w:val="20"/>
+                              <w:szCs w:val="20"/>
                             </w:rPr>
-                            <w:t>Baixo rendimento e vendas.</w:t>
+                            <w:t>Controle dos produtos vendidos e em estoque.</w:t>
                           </w:r>
+                        </w:p>
+                        <w:p>
+                          <w:pPr>
+                            <w:spacing w:line="240" w:lineRule="auto"/>
+                            <w:textDirection w:val="btLr"/>
+                          </w:pPr>
                         </w:p>
                       </w:txbxContent>
                     </v:textbox>
@@ -487,7 +576,6 @@
           </mc:Fallback>
         </mc:AlternateContent>
       </w:r>
-      <w:bookmarkEnd w:id="1"/>
     </w:p>
     <w:sectPr>
       <w:pgSz w:w="11906" w:h="16838"/>
@@ -500,7 +588,7 @@
 </file>
 
 <file path=word/styles.xml><?xml version="1.0" encoding="utf-8"?>
-<w:styles xmlns:mc="http://schemas.openxmlformats.org/markup-compatibility/2006" xmlns:r="http://schemas.openxmlformats.org/officeDocument/2006/relationships" xmlns:w="http://schemas.openxmlformats.org/wordprocessingml/2006/main" xmlns:w14="http://schemas.microsoft.com/office/word/2010/wordml" xmlns:w15="http://schemas.microsoft.com/office/word/2012/wordml" mc:Ignorable="w14 w15">
+<w:styles xmlns:mc="http://schemas.openxmlformats.org/markup-compatibility/2006" xmlns:r="http://schemas.openxmlformats.org/officeDocument/2006/relationships" xmlns:w="http://schemas.openxmlformats.org/wordprocessingml/2006/main" xmlns:w14="http://schemas.microsoft.com/office/word/2010/wordml" xmlns:w15="http://schemas.microsoft.com/office/word/2012/wordml" xmlns:w16cid="http://schemas.microsoft.com/office/word/2016/wordml/cid" xmlns:w16se="http://schemas.microsoft.com/office/word/2015/wordml/symex" mc:Ignorable="w14 w15 w16se w16cid">
   <w:docDefaults>
     <w:rPrDefault>
       <w:rPr>
@@ -516,7 +604,7 @@
       </w:pPr>
     </w:pPrDefault>
   </w:docDefaults>
-  <w:latentStyles w:defLockedState="0" w:defUIPriority="99" w:defSemiHidden="0" w:defUnhideWhenUsed="0" w:defQFormat="0" w:count="371">
+  <w:latentStyles w:defLockedState="0" w:defUIPriority="99" w:defSemiHidden="0" w:defUnhideWhenUsed="0" w:defQFormat="0" w:count="376">
     <w:lsdException w:name="Normal" w:uiPriority="0" w:qFormat="1"/>
     <w:lsdException w:name="heading 1" w:uiPriority="9" w:qFormat="1"/>
     <w:lsdException w:name="heading 2" w:semiHidden="1" w:uiPriority="9" w:unhideWhenUsed="1" w:qFormat="1"/>
@@ -622,7 +710,6 @@
     <w:lsdException w:name="HTML Sample" w:semiHidden="1" w:unhideWhenUsed="1"/>
     <w:lsdException w:name="HTML Typewriter" w:semiHidden="1" w:unhideWhenUsed="1"/>
     <w:lsdException w:name="HTML Variable" w:semiHidden="1" w:unhideWhenUsed="1"/>
-    <w:lsdException w:name="Normal Table" w:semiHidden="1" w:unhideWhenUsed="1"/>
     <w:lsdException w:name="annotation subject" w:semiHidden="1" w:unhideWhenUsed="1"/>
     <w:lsdException w:name="No List" w:semiHidden="1" w:unhideWhenUsed="1"/>
     <w:lsdException w:name="Outline List 1" w:semiHidden="1" w:unhideWhenUsed="1"/>
@@ -665,11 +752,8 @@
     <w:lsdException w:name="Table Contemporary" w:semiHidden="1" w:unhideWhenUsed="1"/>
     <w:lsdException w:name="Table Elegant" w:semiHidden="1" w:unhideWhenUsed="1"/>
     <w:lsdException w:name="Table Professional" w:semiHidden="1" w:unhideWhenUsed="1"/>
-    <w:lsdException w:name="Table Subtle 1" w:semiHidden="1" w:unhideWhenUsed="1"/>
     <w:lsdException w:name="Table Subtle 2" w:semiHidden="1" w:unhideWhenUsed="1"/>
     <w:lsdException w:name="Table Web 1" w:semiHidden="1" w:unhideWhenUsed="1"/>
-    <w:lsdException w:name="Table Web 2" w:semiHidden="1" w:unhideWhenUsed="1"/>
-    <w:lsdException w:name="Table Web 3" w:semiHidden="1" w:unhideWhenUsed="1"/>
     <w:lsdException w:name="Balloon Text" w:semiHidden="1" w:unhideWhenUsed="1"/>
     <w:lsdException w:name="Table Grid" w:uiPriority="39"/>
     <w:lsdException w:name="Table Theme" w:semiHidden="1" w:unhideWhenUsed="1"/>
@@ -888,6 +972,11 @@
     <w:lsdException w:name="List Table 5 Dark Accent 6" w:uiPriority="50"/>
     <w:lsdException w:name="List Table 6 Colorful Accent 6" w:uiPriority="51"/>
     <w:lsdException w:name="List Table 7 Colorful Accent 6" w:uiPriority="52"/>
+    <w:lsdException w:name="Mention" w:semiHidden="1" w:unhideWhenUsed="1"/>
+    <w:lsdException w:name="Smart Hyperlink" w:semiHidden="1" w:unhideWhenUsed="1"/>
+    <w:lsdException w:name="Hashtag" w:semiHidden="1" w:unhideWhenUsed="1"/>
+    <w:lsdException w:name="Unresolved Mention" w:semiHidden="1" w:unhideWhenUsed="1"/>
+    <w:lsdException w:name="Smart Link" w:semiHidden="1" w:unhideWhenUsed="1"/>
   </w:latentStyles>
   <w:style w:type="paragraph" w:default="1" w:styleId="Normal">
     <w:name w:val="Normal"/>
@@ -1048,6 +1137,22 @@
       <w:color w:val="666666"/>
       <w:sz w:val="30"/>
       <w:szCs w:val="30"/>
+    </w:rPr>
+  </w:style>
+  <w:style w:type="paragraph" w:styleId="NormalWeb">
+    <w:name w:val="Normal (Web)"/>
+    <w:basedOn w:val="Normal"/>
+    <w:uiPriority w:val="99"/>
+    <w:semiHidden/>
+    <w:unhideWhenUsed/>
+    <w:rsid w:val="00E41685"/>
+    <w:pPr>
+      <w:spacing w:before="100" w:beforeAutospacing="1" w:after="100" w:afterAutospacing="1" w:line="240" w:lineRule="auto"/>
+    </w:pPr>
+    <w:rPr>
+      <w:rFonts w:ascii="Times New Roman" w:eastAsia="Times New Roman" w:hAnsi="Times New Roman" w:cs="Times New Roman"/>
+      <w:sz w:val="24"/>
+      <w:szCs w:val="24"/>
     </w:rPr>
   </w:style>
 </w:styles>

</xml_diff>

<commit_message>
Correção dos artefatos para a prova final
</commit_message>
<xml_diff>
--- a/Artefatos/08. Análise das Causas Raizes.docx
+++ b/Artefatos/08. Análise das Causas Raizes.docx
@@ -50,7 +50,7 @@
           <mc:Choice Requires="wpg">
             <w:drawing>
               <wp:inline distB="114300" distT="114300" distL="114300" distR="114300">
-                <wp:extent cx="5300663" cy="3171489"/>
+                <wp:extent cx="5300663" cy="3333692"/>
                 <wp:effectExtent b="0" l="0" r="0" t="0"/>
                 <wp:docPr id="1" name=""/>
                 <a:graphic>
@@ -59,10 +59,10 @@
                       <wpg:cNvGrpSpPr/>
                       <wpg:grpSpPr>
                         <a:xfrm>
-                          <a:off x="1317975" y="924525"/>
-                          <a:ext cx="5300663" cy="3171489"/>
-                          <a:chOff x="1317975" y="924525"/>
-                          <a:chExt cx="5448300" cy="2411341"/>
+                          <a:off x="1317975" y="531050"/>
+                          <a:ext cx="5300663" cy="3333692"/>
+                          <a:chOff x="1317975" y="531050"/>
+                          <a:chExt cx="5448300" cy="3422400"/>
                         </a:xfrm>
                       </wpg:grpSpPr>
                       <wps:wsp>
@@ -96,7 +96,7 @@
                           <w:txbxContent>
                             <w:p>
                               <w:pPr>
-                                <w:spacing w:after="0" w:before="0" w:line="240"/>
+                                <w:spacing w:after="240" w:before="240" w:line="275.9999942779541"/>
                                 <w:ind w:left="0" w:right="0" w:firstLine="0"/>
                                 <w:jc w:val="left"/>
                                 <w:textDirection w:val="btLr"/>
@@ -112,7 +112,7 @@
                                   <w:sz w:val="24"/>
                                   <w:vertAlign w:val="baseline"/>
                                 </w:rPr>
-                                <w:t xml:space="preserve">Dificuldade em fazer a gestão dos clientes e produtos.</w:t>
+                                <w:t xml:space="preserve">Não ter um controle sobre o seu negócio</w:t>
                               </w:r>
                             </w:p>
                           </w:txbxContent>
@@ -149,59 +149,9 @@
                       <wps:wsp>
                         <wps:cNvCnPr/>
                         <wps:spPr>
-                          <a:xfrm flipH="1">
-                            <a:off x="2065175" y="2227625"/>
-                            <a:ext cx="600000" cy="924300"/>
-                          </a:xfrm>
-                          <a:prstGeom prst="straightConnector1">
-                            <a:avLst/>
-                          </a:prstGeom>
-                          <a:noFill/>
-                          <a:ln cap="flat" cmpd="sng" w="9525">
-                            <a:solidFill>
-                              <a:srgbClr val="000000"/>
-                            </a:solidFill>
-                            <a:prstDash val="solid"/>
-                            <a:round/>
-                            <a:headEnd len="med" w="med" type="none"/>
-                            <a:tailEnd len="med" w="med" type="none"/>
-                          </a:ln>
-                        </wps:spPr>
-                        <wps:bodyPr anchorCtr="0" anchor="ctr" bIns="91425" lIns="91425" spcFirstLastPara="1" rIns="91425" wrap="square" tIns="91425">
-                          <a:noAutofit/>
-                        </wps:bodyPr>
-                      </wps:wsp>
-                      <wps:wsp>
-                        <wps:cNvCnPr/>
-                        <wps:spPr>
-                          <a:xfrm rot="10800000">
-                            <a:off x="2960325" y="924525"/>
-                            <a:ext cx="481800" cy="1298100"/>
-                          </a:xfrm>
-                          <a:prstGeom prst="straightConnector1">
-                            <a:avLst/>
-                          </a:prstGeom>
-                          <a:noFill/>
-                          <a:ln cap="flat" cmpd="sng" w="9525">
-                            <a:solidFill>
-                              <a:srgbClr val="000000"/>
-                            </a:solidFill>
-                            <a:prstDash val="solid"/>
-                            <a:round/>
-                            <a:headEnd len="med" w="med" type="none"/>
-                            <a:tailEnd len="med" w="med" type="none"/>
-                          </a:ln>
-                        </wps:spPr>
-                        <wps:bodyPr anchorCtr="0" anchor="ctr" bIns="91425" lIns="91425" spcFirstLastPara="1" rIns="91425" wrap="square" tIns="91425">
-                          <a:noAutofit/>
-                        </wps:bodyPr>
-                      </wps:wsp>
-                      <wps:wsp>
-                        <wps:cNvCnPr/>
-                        <wps:spPr>
-                          <a:xfrm flipH="1">
-                            <a:off x="3864850" y="2218925"/>
-                            <a:ext cx="747600" cy="941700"/>
+                          <a:xfrm flipH="1" rot="10800000">
+                            <a:off x="3167550" y="531050"/>
+                            <a:ext cx="530400" cy="1686600"/>
                           </a:xfrm>
                           <a:prstGeom prst="straightConnector1">
                             <a:avLst/>
@@ -223,11 +173,11 @@
                       </wps:wsp>
                       <wps:wsp>
                         <wps:cNvSpPr txBox="1"/>
-                        <wps:cNvPr id="7" name="Shape 7"/>
+                        <wps:cNvPr id="5" name="Shape 5"/>
                         <wps:spPr>
-                          <a:xfrm rot="4169577">
-                            <a:off x="2684884" y="983406"/>
-                            <a:ext cx="1642486" cy="1042626"/>
+                          <a:xfrm rot="-4377978">
+                            <a:off x="3071050" y="1182806"/>
+                            <a:ext cx="1171595" cy="664561"/>
                           </a:xfrm>
                           <a:prstGeom prst="rect">
                             <a:avLst/>
@@ -257,7 +207,7 @@
                                   <w:sz w:val="24"/>
                                   <w:vertAlign w:val="baseline"/>
                                 </w:rPr>
-                                <w:t xml:space="preserve">A não divulgação dos produtos e promoções nas redes sociais.</w:t>
+                                <w:t xml:space="preserve">Dificuldade no alcance das informações.</w:t>
                               </w:r>
                             </w:p>
                           </w:txbxContent>
@@ -268,11 +218,11 @@
                       </wps:wsp>
                       <wps:wsp>
                         <wps:cNvSpPr txBox="1"/>
-                        <wps:cNvPr id="8" name="Shape 8"/>
+                        <wps:cNvPr id="6" name="Shape 6"/>
                         <wps:spPr>
-                          <a:xfrm rot="-3152398">
-                            <a:off x="3625148" y="2462988"/>
-                            <a:ext cx="1689390" cy="663995"/>
+                          <a:xfrm rot="3446157">
+                            <a:off x="3852470" y="2648397"/>
+                            <a:ext cx="1689388" cy="654859"/>
                           </a:xfrm>
                           <a:prstGeom prst="rect">
                             <a:avLst/>
@@ -302,40 +252,21 @@
                                   <w:sz w:val="24"/>
                                   <w:vertAlign w:val="baseline"/>
                                 </w:rPr>
-                                <w:t xml:space="preserve">O não controle dos dados e informações dos clientes</w:t>
+                                <w:t xml:space="preserve">Reduç</w:t>
                               </w:r>
-                            </w:p>
-                          </w:txbxContent>
-                        </wps:txbx>
-                        <wps:bodyPr anchorCtr="0" anchor="t" bIns="91425" lIns="91425" spcFirstLastPara="1" rIns="91425" wrap="square" tIns="91425">
-                          <a:noAutofit/>
-                        </wps:bodyPr>
-                      </wps:wsp>
-                      <wps:wsp>
-                        <wps:cNvSpPr txBox="1"/>
-                        <wps:cNvPr id="9" name="Shape 9"/>
-                        <wps:spPr>
-                          <a:xfrm rot="-3469129">
-                            <a:off x="1798096" y="2529415"/>
-                            <a:ext cx="1554643" cy="806451"/>
-                          </a:xfrm>
-                          <a:prstGeom prst="rect">
-                            <a:avLst/>
-                          </a:prstGeom>
-                          <a:noFill/>
-                          <a:ln>
-                            <a:noFill/>
-                          </a:ln>
-                        </wps:spPr>
-                        <wps:txbx>
-                          <w:txbxContent>
-                            <w:p>
-                              <w:pPr>
-                                <w:spacing w:after="0" w:before="0" w:line="240"/>
-                                <w:ind w:left="0" w:right="0" w:firstLine="0"/>
-                                <w:jc w:val="left"/>
-                                <w:textDirection w:val="btLr"/>
-                              </w:pPr>
+                              <w:r>
+                                <w:rPr>
+                                  <w:rFonts w:ascii="Arial" w:cs="Arial" w:eastAsia="Arial" w:hAnsi="Arial"/>
+                                  <w:b w:val="0"/>
+                                  <w:i w:val="0"/>
+                                  <w:smallCaps w:val="0"/>
+                                  <w:strike w:val="0"/>
+                                  <w:color w:val="000000"/>
+                                  <w:sz w:val="22"/>
+                                  <w:vertAlign w:val="baseline"/>
+                                </w:rPr>
+                                <w:t xml:space="preserve">ão do processo de obten</w:t>
+                              </w:r>
                               <w:r>
                                 <w:rPr>
                                   <w:rFonts w:ascii="Arial" w:cs="Arial" w:eastAsia="Arial" w:hAnsi="Arial"/>
@@ -347,12 +278,50 @@
                                   <w:sz w:val="24"/>
                                   <w:vertAlign w:val="baseline"/>
                                 </w:rPr>
-                                <w:t xml:space="preserve">O não controle dos produtos vendidos e em estoque </w:t>
+                                <w:t xml:space="preserve">ç</w:t>
+                              </w:r>
+                              <w:r>
+                                <w:rPr>
+                                  <w:rFonts w:ascii="Arial" w:cs="Arial" w:eastAsia="Arial" w:hAnsi="Arial"/>
+                                  <w:b w:val="0"/>
+                                  <w:i w:val="0"/>
+                                  <w:smallCaps w:val="0"/>
+                                  <w:strike w:val="0"/>
+                                  <w:color w:val="000000"/>
+                                  <w:sz w:val="22"/>
+                                  <w:vertAlign w:val="baseline"/>
+                                </w:rPr>
+                                <w:t xml:space="preserve">ão de novos clientes.</w:t>
                               </w:r>
                             </w:p>
                           </w:txbxContent>
                         </wps:txbx>
                         <wps:bodyPr anchorCtr="0" anchor="t" bIns="91425" lIns="91425" spcFirstLastPara="1" rIns="91425" wrap="square" tIns="91425">
+                          <a:noAutofit/>
+                        </wps:bodyPr>
+                      </wps:wsp>
+                      <wps:wsp>
+                        <wps:cNvCnPr/>
+                        <wps:spPr>
+                          <a:xfrm>
+                            <a:off x="3823300" y="2252150"/>
+                            <a:ext cx="1113600" cy="1701300"/>
+                          </a:xfrm>
+                          <a:prstGeom prst="straightConnector1">
+                            <a:avLst/>
+                          </a:prstGeom>
+                          <a:noFill/>
+                          <a:ln cap="flat" cmpd="sng" w="9525">
+                            <a:solidFill>
+                              <a:srgbClr val="000000"/>
+                            </a:solidFill>
+                            <a:prstDash val="solid"/>
+                            <a:round/>
+                            <a:headEnd len="med" w="med" type="none"/>
+                            <a:tailEnd len="med" w="med" type="none"/>
+                          </a:ln>
+                        </wps:spPr>
+                        <wps:bodyPr anchorCtr="0" anchor="ctr" bIns="91425" lIns="91425" spcFirstLastPara="1" rIns="91425" wrap="square" tIns="91425">
                           <a:noAutofit/>
                         </wps:bodyPr>
                       </wps:wsp>
@@ -365,7 +334,7 @@
           <mc:Fallback>
             <w:drawing>
               <wp:inline distB="114300" distT="114300" distL="114300" distR="114300">
-                <wp:extent cx="5300663" cy="3171489"/>
+                <wp:extent cx="5300663" cy="3333692"/>
                 <wp:effectExtent b="0" l="0" r="0" t="0"/>
                 <wp:docPr id="1" name="image1.png"/>
                 <a:graphic>
@@ -385,7 +354,7 @@
                       <pic:spPr>
                         <a:xfrm>
                           <a:off x="0" y="0"/>
-                          <a:ext cx="5300663" cy="3171489"/>
+                          <a:ext cx="5300663" cy="3333692"/>
                         </a:xfrm>
                         <a:prstGeom prst="rect"/>
                         <a:ln/>

</xml_diff>